<commit_message>
revisão relatorio. tá feito amigos
</commit_message>
<xml_diff>
--- a/TrabalhoPrático_PP.docx
+++ b/TrabalhoPrático_PP.docx
@@ -122,7 +122,6 @@
     <w:p>
       <w:pPr>
         <w:pStyle w:val="Ttulo1"/>
-        <w:jc w:val="center"/>
         <w:rPr>
           <w:rStyle w:val="RefernciaDiscreta"/>
           <w:sz w:val="52"/>
@@ -173,7 +172,19 @@
         <w:rPr>
           <w:rStyle w:val="RefernciaDiscreta"/>
         </w:rPr>
-        <w:t>Pedro Fernandes</w:t>
+        <w:t xml:space="preserve">Pedro </w:t>
+      </w:r>
+      <w:r>
+        <w:rPr>
+          <w:rStyle w:val="RefernciaDiscreta"/>
+        </w:rPr>
+        <w:t xml:space="preserve">Jorge Almeida </w:t>
+      </w:r>
+      <w:r>
+        <w:rPr>
+          <w:rStyle w:val="RefernciaDiscreta"/>
+        </w:rPr>
+        <w:t>Fernandes</w:t>
       </w:r>
       <w:r>
         <w:rPr>
@@ -185,7 +196,7 @@
         <w:rPr>
           <w:rStyle w:val="RefernciaDiscreta"/>
         </w:rPr>
-        <w:t>xxxxx</w:t>
+        <w:t>14892</w:t>
       </w:r>
       <w:r>
         <w:rPr>
@@ -197,7 +208,25 @@
         <w:rPr>
           <w:rStyle w:val="RefernciaDiscreta"/>
         </w:rPr>
-        <w:t>Francisco Santos</w:t>
+        <w:t xml:space="preserve">João </w:t>
+      </w:r>
+      <w:r>
+        <w:rPr>
+          <w:rStyle w:val="RefernciaDiscreta"/>
+        </w:rPr>
+        <w:t>Francisco</w:t>
+      </w:r>
+      <w:r>
+        <w:rPr>
+          <w:rStyle w:val="RefernciaDiscreta"/>
+        </w:rPr>
+        <w:t xml:space="preserve"> Antunes Pedro dos</w:t>
+      </w:r>
+      <w:r>
+        <w:rPr>
+          <w:rStyle w:val="RefernciaDiscreta"/>
+        </w:rPr>
+        <w:t xml:space="preserve"> Santos</w:t>
       </w:r>
       <w:r>
         <w:rPr>
@@ -205,14 +234,12 @@
         </w:rPr>
         <w:t xml:space="preserve"> | </w:t>
       </w:r>
-      <w:proofErr w:type="spellStart"/>
-      <w:r>
-        <w:rPr>
-          <w:rStyle w:val="RefernciaDiscreta"/>
-        </w:rPr>
-        <w:t>xxxxx</w:t>
-      </w:r>
-      <w:proofErr w:type="spellEnd"/>
+      <w:r>
+        <w:rPr>
+          <w:rStyle w:val="RefernciaDiscreta"/>
+        </w:rPr>
+        <w:t>14840</w:t>
+      </w:r>
       <w:r>
         <w:rPr>
           <w:rStyle w:val="RefernciaDiscreta"/>
@@ -355,7 +382,13 @@
         <w:ind w:firstLine="720"/>
       </w:pPr>
       <w:r>
-        <w:t>No âmbito da disciplina de Paradigmas de Programação I, foi proposto ao grupo de trabalho desenvolver um software para a gestão de clientes e artigos de um supermercado. O trabalho tem como objetivo elevar o conhecimento dos elementos do grupo no uso da linguagem C# para a resolução de problemas gerais.</w:t>
+        <w:t xml:space="preserve">No âmbito da </w:t>
+      </w:r>
+      <w:r>
+        <w:t>unidade curricular</w:t>
+      </w:r>
+      <w:r>
+        <w:t xml:space="preserve"> de Paradigmas de Programação I, foi proposto ao grupo de trabalho desenvolver um software para a gestão de clientes e artigos de um supermercado. O trabalho tem como objetivo elevar o conhecimento dos elementos do grupo no uso da linguagem C# para a resolução de problemas gerais.</w:t>
       </w:r>
     </w:p>
     <w:p>
@@ -363,7 +396,19 @@
         <w:ind w:firstLine="720"/>
       </w:pPr>
       <w:r>
-        <w:t>Este documento serve para o registo do desenvolvimento do trabalho realizado e também de manual de utilização ao software.</w:t>
+        <w:t xml:space="preserve">Este documento serve para o registo do desenvolvimento do trabalho realizado e também </w:t>
+      </w:r>
+      <w:r>
+        <w:t>como</w:t>
+      </w:r>
+      <w:r>
+        <w:t xml:space="preserve"> manual de utilização </w:t>
+      </w:r>
+      <w:r>
+        <w:t>de</w:t>
+      </w:r>
+      <w:r>
+        <w:t xml:space="preserve"> software.</w:t>
       </w:r>
     </w:p>
     <w:p>
@@ -374,33 +419,25 @@
         <w:t xml:space="preserve">Ao longo do desenvolvimento deste </w:t>
       </w:r>
       <w:r>
-        <w:rPr>
-          <w:u w:val="single"/>
-        </w:rPr>
         <w:t>trabalho</w:t>
       </w:r>
       <w:r>
         <w:t>, o</w:t>
       </w:r>
       <w:r>
-        <w:t xml:space="preserve">s elementos do grupo aumentaram as suas competências no domínio do Visual </w:t>
-      </w:r>
-      <w:proofErr w:type="spellStart"/>
-      <w:r>
-        <w:t>Studio</w:t>
-      </w:r>
-      <w:proofErr w:type="spellEnd"/>
-      <w:r>
-        <w:t xml:space="preserve"> e outras ferramentas, tal como o </w:t>
-      </w:r>
-      <w:proofErr w:type="spellStart"/>
-      <w:r>
-        <w:t>Git</w:t>
-      </w:r>
-      <w:proofErr w:type="spellEnd"/>
+        <w:t>s elementos do grupo aumentaram as suas competências no domínio do Visual Studio e outras ferramentas, tal como o Git</w:t>
+      </w:r>
+      <w:r>
+        <w:t>Hub</w:t>
+      </w:r>
       <w:r>
         <w:t>. É importante também referir que, acima de tudo, o grupo encontrou um método de trabalho adaptado a todos os elementos, para que todos eles pudessem contribuir.</w:t>
       </w:r>
+    </w:p>
+    <w:p>
+      <w:pPr>
+        <w:ind w:firstLine="720"/>
+      </w:pPr>
     </w:p>
     <w:p>
       <w:pPr>
@@ -448,9 +485,10 @@
           <w:sz w:val="40"/>
           <w:szCs w:val="40"/>
         </w:rPr>
-        <w:t>Resultados</w:t>
-      </w:r>
-    </w:p>
+        <w:t>Desenvolvimento</w:t>
+      </w:r>
+    </w:p>
+    <w:p/>
     <w:p>
       <w:pPr>
         <w:rPr>
@@ -489,19 +527,162 @@
       <w:pPr>
         <w:ind w:firstLine="720"/>
       </w:pPr>
+      <w:r>
+        <w:t xml:space="preserve">Foi nos </w:t>
+      </w:r>
+      <w:r>
+        <w:t>pedid</w:t>
+      </w:r>
+      <w:r>
+        <w:t>a</w:t>
+      </w:r>
+      <w:r>
+        <w:t xml:space="preserve"> a criação de um programa que auxiliasse a gestão de artigos </w:t>
+      </w:r>
+      <w:r>
+        <w:t xml:space="preserve">variados </w:t>
+      </w:r>
+      <w:r>
+        <w:t>de um supermercado e dos seus respetivos clientes</w:t>
+      </w:r>
+      <w:r>
+        <w:t xml:space="preserve">, </w:t>
+      </w:r>
+      <w:r>
+        <w:t>com o nome de SuperDume</w:t>
+      </w:r>
+      <w:r>
+        <w:t xml:space="preserve">. O requerimento que nos foi entregue, continha as guias de orientação e as funcionalidades mínimas que o programa devia apresentar. </w:t>
+      </w:r>
     </w:p>
     <w:p>
       <w:pPr>
         <w:ind w:firstLine="720"/>
       </w:pPr>
       <w:r>
-        <w:t>Explicar o que nos foi pedido.</w:t>
+        <w:t xml:space="preserve">O programa deve ter funcionalidades para ser capaz de gerir os clientes e stock do </w:t>
+      </w:r>
+      <w:r>
+        <w:t>supermercado</w:t>
+      </w:r>
+      <w:r>
+        <w:t xml:space="preserve"> e guardar essa informação em ficheiro sequencial no computador em que o programa corre. Deve também ser capaz de carregar e reconstruir o estado do programa a partir desse ficheiro.</w:t>
       </w:r>
     </w:p>
     <w:p>
       <w:pPr>
         <w:ind w:firstLine="720"/>
       </w:pPr>
+      <w:r>
+        <w:t>Na gestão de stock, as opções que devem ser apresentadas ao cliente são:</w:t>
+      </w:r>
+    </w:p>
+    <w:p>
+      <w:pPr>
+        <w:pStyle w:val="PargrafodaLista"/>
+        <w:numPr>
+          <w:ilvl w:val="0"/>
+          <w:numId w:val="23"/>
+        </w:numPr>
+      </w:pPr>
+      <w:r>
+        <w:t>Adicionar novo artigo;</w:t>
+      </w:r>
+    </w:p>
+    <w:p>
+      <w:pPr>
+        <w:pStyle w:val="PargrafodaLista"/>
+        <w:numPr>
+          <w:ilvl w:val="0"/>
+          <w:numId w:val="23"/>
+        </w:numPr>
+      </w:pPr>
+      <w:r>
+        <w:t>Atualizar o stock;</w:t>
+      </w:r>
+    </w:p>
+    <w:p>
+      <w:pPr>
+        <w:pStyle w:val="PargrafodaLista"/>
+        <w:numPr>
+          <w:ilvl w:val="0"/>
+          <w:numId w:val="23"/>
+        </w:numPr>
+      </w:pPr>
+      <w:r>
+        <w:t xml:space="preserve">Eliminar </w:t>
+      </w:r>
+      <w:r>
+        <w:t>um artigo;</w:t>
+      </w:r>
+    </w:p>
+    <w:p>
+      <w:pPr>
+        <w:pStyle w:val="PargrafodaLista"/>
+        <w:numPr>
+          <w:ilvl w:val="0"/>
+          <w:numId w:val="23"/>
+        </w:numPr>
+      </w:pPr>
+      <w:r>
+        <w:t>Consultar o stock.</w:t>
+      </w:r>
+    </w:p>
+    <w:p>
+      <w:pPr>
+        <w:ind w:left="720"/>
+      </w:pPr>
+      <w:r>
+        <w:t>Na gestão de clientes:</w:t>
+      </w:r>
+    </w:p>
+    <w:p>
+      <w:pPr>
+        <w:pStyle w:val="PargrafodaLista"/>
+        <w:numPr>
+          <w:ilvl w:val="0"/>
+          <w:numId w:val="24"/>
+        </w:numPr>
+      </w:pPr>
+      <w:r>
+        <w:t>Atribuir cartão a cada cliente;</w:t>
+      </w:r>
+    </w:p>
+    <w:p>
+      <w:pPr>
+        <w:pStyle w:val="PargrafodaLista"/>
+        <w:numPr>
+          <w:ilvl w:val="0"/>
+          <w:numId w:val="24"/>
+        </w:numPr>
+      </w:pPr>
+      <w:r>
+        <w:t>Registar compras;</w:t>
+      </w:r>
+    </w:p>
+    <w:p>
+      <w:pPr>
+        <w:pStyle w:val="PargrafodaLista"/>
+        <w:numPr>
+          <w:ilvl w:val="0"/>
+          <w:numId w:val="24"/>
+        </w:numPr>
+      </w:pPr>
+      <w:r>
+        <w:t>Consultar compras;</w:t>
+      </w:r>
+    </w:p>
+    <w:p>
+      <w:pPr>
+        <w:pStyle w:val="PargrafodaLista"/>
+        <w:numPr>
+          <w:ilvl w:val="0"/>
+          <w:numId w:val="24"/>
+        </w:numPr>
+      </w:pPr>
+      <w:r>
+        <w:t>Consultar saldo de cartão.</w:t>
+      </w:r>
     </w:p>
     <w:p>
       <w:pPr>
@@ -513,11 +694,15 @@
         </w:rPr>
       </w:pPr>
       <w:r>
+        <w:br w:type="page"/>
+      </w:r>
+      <w:r>
         <w:rPr>
           <w:rStyle w:val="RefernciaDiscreta"/>
           <w:rFonts w:asciiTheme="majorHAnsi" w:hAnsiTheme="majorHAnsi" w:cstheme="majorHAnsi"/>
           <w:sz w:val="32"/>
         </w:rPr>
+        <w:lastRenderedPageBreak/>
         <w:t>2</w:t>
       </w:r>
       <w:r>
@@ -555,68 +740,507 @@
     </w:p>
     <w:p>
       <w:pPr>
+        <w:keepNext/>
+        <w:ind w:hanging="450"/>
+        <w:jc w:val="center"/>
+      </w:pPr>
+      <w:r>
+        <w:rPr>
+          <w:noProof/>
+        </w:rPr>
+        <w:drawing>
+          <wp:inline distT="0" distB="0" distL="0" distR="0" wp14:anchorId="3FBC566F" wp14:editId="374CC242">
+            <wp:extent cx="6668521" cy="4923790"/>
+            <wp:effectExtent l="0" t="0" r="0" b="0"/>
+            <wp:docPr id="3" name="Imagem 3"/>
+            <wp:cNvGraphicFramePr>
+              <a:graphicFrameLocks xmlns:a="http://schemas.openxmlformats.org/drawingml/2006/main" noChangeAspect="1"/>
+            </wp:cNvGraphicFramePr>
+            <a:graphic xmlns:a="http://schemas.openxmlformats.org/drawingml/2006/main">
+              <a:graphicData uri="http://schemas.openxmlformats.org/drawingml/2006/picture">
+                <pic:pic xmlns:pic="http://schemas.openxmlformats.org/drawingml/2006/picture">
+                  <pic:nvPicPr>
+                    <pic:cNvPr id="0" name="Picture 1"/>
+                    <pic:cNvPicPr>
+                      <a:picLocks noChangeAspect="1" noChangeArrowheads="1"/>
+                    </pic:cNvPicPr>
+                  </pic:nvPicPr>
+                  <pic:blipFill>
+                    <a:blip r:embed="rId10" cstate="print">
+                      <a:extLst>
+                        <a:ext uri="{28A0092B-C50C-407E-A947-70E740481C1C}">
+                          <a14:useLocalDpi xmlns:a14="http://schemas.microsoft.com/office/drawing/2010/main" val="0"/>
+                        </a:ext>
+                      </a:extLst>
+                    </a:blip>
+                    <a:srcRect/>
+                    <a:stretch>
+                      <a:fillRect/>
+                    </a:stretch>
+                  </pic:blipFill>
+                  <pic:spPr bwMode="auto">
+                    <a:xfrm>
+                      <a:off x="0" y="0"/>
+                      <a:ext cx="6692513" cy="4941505"/>
+                    </a:xfrm>
+                    <a:prstGeom prst="rect">
+                      <a:avLst/>
+                    </a:prstGeom>
+                    <a:noFill/>
+                    <a:ln>
+                      <a:noFill/>
+                    </a:ln>
+                  </pic:spPr>
+                </pic:pic>
+              </a:graphicData>
+            </a:graphic>
+          </wp:inline>
+        </w:drawing>
+      </w:r>
+    </w:p>
+    <w:p>
+      <w:pPr>
+        <w:pStyle w:val="Legenda"/>
+        <w:jc w:val="center"/>
+      </w:pPr>
+      <w:r>
+        <w:t xml:space="preserve">Figura </w:t>
+      </w:r>
+      <w:r>
+        <w:fldChar w:fldCharType="begin"/>
+      </w:r>
+      <w:r>
+        <w:instrText xml:space="preserve"> SEQ Figura \* ARABIC </w:instrText>
+      </w:r>
+      <w:r>
+        <w:fldChar w:fldCharType="separate"/>
+      </w:r>
+      <w:r>
+        <w:rPr>
+          <w:noProof/>
+        </w:rPr>
+        <w:t>1</w:t>
+      </w:r>
+      <w:r>
+        <w:fldChar w:fldCharType="end"/>
+      </w:r>
+      <w:r>
+        <w:t xml:space="preserve"> - Esquema do fluxo entre classes</w:t>
+      </w:r>
+    </w:p>
+    <w:p>
+      <w:r>
+        <w:t xml:space="preserve">Para satisfazer os requerimentos recorremos </w:t>
+      </w:r>
+      <w:r>
+        <w:t>à</w:t>
+      </w:r>
+      <w:r>
+        <w:t xml:space="preserve"> criação de </w:t>
+      </w:r>
+      <w:r>
+        <w:t xml:space="preserve">7 </w:t>
+      </w:r>
+      <w:r>
+        <w:t>classes</w:t>
+      </w:r>
+      <w:r>
+        <w:t xml:space="preserve">: </w:t>
+      </w:r>
+    </w:p>
+    <w:p>
+      <w:pPr>
+        <w:pStyle w:val="PargrafodaLista"/>
+        <w:numPr>
+          <w:ilvl w:val="0"/>
+          <w:numId w:val="22"/>
+        </w:numPr>
+      </w:pPr>
+      <w:r>
+        <w:rPr>
+          <w:b/>
+        </w:rPr>
+        <w:t>Client</w:t>
+      </w:r>
+      <w:r>
+        <w:t xml:space="preserve"> </w:t>
+      </w:r>
+      <w:r>
+        <w:t>para definir e armazenar as informações pessoais de um cliente na base d</w:t>
+      </w:r>
+      <w:r>
+        <w:t>e</w:t>
+      </w:r>
+      <w:r>
+        <w:t xml:space="preserve"> dados</w:t>
+      </w:r>
+      <w:r>
+        <w:t>;</w:t>
+      </w:r>
+    </w:p>
+    <w:p>
+      <w:pPr>
+        <w:pStyle w:val="PargrafodaLista"/>
+        <w:numPr>
+          <w:ilvl w:val="0"/>
+          <w:numId w:val="22"/>
+        </w:numPr>
+      </w:pPr>
+      <w:r>
+        <w:rPr>
+          <w:b/>
+        </w:rPr>
+        <w:t>ClientCard</w:t>
+      </w:r>
+      <w:r>
+        <w:t xml:space="preserve"> que irá ser associad</w:t>
+      </w:r>
+      <w:r>
+        <w:t>o</w:t>
+      </w:r>
+      <w:r>
+        <w:t xml:space="preserve"> a um cliente no momento da sua criação de forma a guardar a lista das compras efetuadas tal como o seu saldo e os pontos obtidos em cada compra</w:t>
+      </w:r>
+      <w:r>
+        <w:t>;</w:t>
+      </w:r>
+    </w:p>
+    <w:p>
+      <w:pPr>
+        <w:pStyle w:val="PargrafodaLista"/>
+        <w:numPr>
+          <w:ilvl w:val="0"/>
+          <w:numId w:val="22"/>
+        </w:numPr>
+      </w:pPr>
+      <w:r>
+        <w:rPr>
+          <w:b/>
+        </w:rPr>
+        <w:t>Product</w:t>
+      </w:r>
+      <w:r>
+        <w:softHyphen/>
+        <w:t xml:space="preserve"> para permitir a criação de novos produtos para venda no supermercado com os seus respetivos códigos e informações</w:t>
+      </w:r>
+      <w:r>
+        <w:t>;</w:t>
+      </w:r>
+    </w:p>
+    <w:p>
+      <w:pPr>
+        <w:pStyle w:val="PargrafodaLista"/>
+        <w:numPr>
+          <w:ilvl w:val="0"/>
+          <w:numId w:val="22"/>
+        </w:numPr>
+      </w:pPr>
+      <w:r>
+        <w:rPr>
+          <w:b/>
+        </w:rPr>
+        <w:t>P</w:t>
+      </w:r>
+      <w:r>
+        <w:rPr>
+          <w:b/>
+        </w:rPr>
+        <w:t>urchase</w:t>
+      </w:r>
+      <w:r>
+        <w:t xml:space="preserve"> para armazenar e aceder </w:t>
+      </w:r>
+      <w:r>
+        <w:t>à</w:t>
+      </w:r>
+      <w:r>
+        <w:t xml:space="preserve">s informações necessárias para a </w:t>
+      </w:r>
+      <w:r>
+        <w:t>o cliente realizar um</w:t>
+      </w:r>
+      <w:r>
+        <w:t>a</w:t>
+      </w:r>
+      <w:r>
+        <w:t xml:space="preserve"> compra</w:t>
+      </w:r>
+      <w:r>
+        <w:t>;</w:t>
+      </w:r>
+    </w:p>
+    <w:p>
+      <w:pPr>
+        <w:pStyle w:val="PargrafodaLista"/>
+        <w:numPr>
+          <w:ilvl w:val="0"/>
+          <w:numId w:val="22"/>
+        </w:numPr>
+      </w:pPr>
+      <w:r>
+        <w:rPr>
+          <w:b/>
+        </w:rPr>
+        <w:t xml:space="preserve">SuperDume </w:t>
+      </w:r>
+      <w:r>
+        <w:t xml:space="preserve">para armazenar a lista dos clientes e dos produtos que irão estar associados </w:t>
+      </w:r>
+      <w:r>
+        <w:t>à</w:t>
+      </w:r>
+      <w:r>
+        <w:t xml:space="preserve"> loja</w:t>
+      </w:r>
+      <w:r>
+        <w:t>;</w:t>
+      </w:r>
+    </w:p>
+    <w:p>
+      <w:pPr>
+        <w:pStyle w:val="PargrafodaLista"/>
+        <w:numPr>
+          <w:ilvl w:val="0"/>
+          <w:numId w:val="22"/>
+        </w:numPr>
+      </w:pPr>
+      <w:r>
+        <w:rPr>
+          <w:b/>
+        </w:rPr>
+        <w:t>Utils</w:t>
+      </w:r>
+      <w:r>
+        <w:t>, uma classe</w:t>
+      </w:r>
+      <w:r>
+        <w:rPr>
+          <w:b/>
+        </w:rPr>
+        <w:t xml:space="preserve"> </w:t>
+      </w:r>
+      <w:r>
+        <w:t>com funções</w:t>
+      </w:r>
+      <w:r>
+        <w:rPr>
+          <w:b/>
+        </w:rPr>
+        <w:t xml:space="preserve"> </w:t>
+      </w:r>
+      <w:r>
+        <w:t>utéis na apresentação de texto no ecrã, tornando</w:t>
+      </w:r>
+      <w:r>
+        <w:t xml:space="preserve"> a utilização do programa mais intuitiva, alterando apenas aspetos de estética.</w:t>
+      </w:r>
+    </w:p>
+    <w:p>
+      <w:pPr>
+        <w:rPr>
+          <w:rStyle w:val="RefernciaDiscreta"/>
+          <w:smallCaps w:val="0"/>
+          <w:color w:val="auto"/>
+        </w:rPr>
+      </w:pPr>
+      <w:r>
+        <w:lastRenderedPageBreak/>
+        <w:tab/>
+      </w:r>
+      <w:r>
+        <w:t xml:space="preserve">Após a criação das classes procedemos </w:t>
+      </w:r>
+      <w:r>
+        <w:t>à</w:t>
+      </w:r>
+      <w:r>
+        <w:t xml:space="preserve"> </w:t>
+      </w:r>
+      <w:r>
+        <w:t>elaboração</w:t>
+      </w:r>
+      <w:r>
+        <w:t xml:space="preserve"> </w:t>
+      </w:r>
+      <w:r>
+        <w:t>d</w:t>
+      </w:r>
+      <w:r>
+        <w:t>o menu</w:t>
+      </w:r>
+      <w:r>
+        <w:t xml:space="preserve"> principal e </w:t>
+      </w:r>
+      <w:r>
+        <w:t>seus</w:t>
+      </w:r>
+      <w:r>
+        <w:t xml:space="preserve"> respetivos submenus</w:t>
+      </w:r>
+      <w:r>
+        <w:t>,</w:t>
+      </w:r>
+      <w:r>
+        <w:t xml:space="preserve"> para possibilitar e facilitar a navegação dos utilizadores pelo programa. De seguida fomos criando funções que iriam completar o programa</w:t>
+      </w:r>
+      <w:r>
+        <w:t>.</w:t>
+      </w:r>
+      <w:r>
+        <w:t xml:space="preserve"> </w:t>
+      </w:r>
+      <w:r>
+        <w:t>C</w:t>
+      </w:r>
+      <w:r>
+        <w:t>omo por exemplo</w:t>
+      </w:r>
+      <w:r>
+        <w:t>:</w:t>
+      </w:r>
+      <w:r>
+        <w:t xml:space="preserve"> a função</w:t>
+      </w:r>
+      <w:r>
+        <w:t xml:space="preserve"> </w:t>
+      </w:r>
+      <w:r>
+        <w:rPr>
+          <w:b/>
+        </w:rPr>
+        <w:t>AddProduc</w:t>
+      </w:r>
+      <w:r>
+        <w:rPr>
+          <w:b/>
+        </w:rPr>
+        <w:t>t</w:t>
+      </w:r>
+      <w:r>
+        <w:t xml:space="preserve">, </w:t>
+      </w:r>
+      <w:r>
+        <w:t>que permite adicionar um</w:t>
+      </w:r>
+      <w:r>
+        <w:t xml:space="preserve"> novo</w:t>
+      </w:r>
+      <w:r>
+        <w:t xml:space="preserve"> produto </w:t>
+      </w:r>
+      <w:r>
+        <w:t xml:space="preserve">ao </w:t>
+      </w:r>
+      <w:r>
+        <w:rPr>
+          <w:b/>
+        </w:rPr>
+        <w:t xml:space="preserve">SuperDume </w:t>
+      </w:r>
+      <w:r>
+        <w:t>ou</w:t>
+      </w:r>
+      <w:r>
+        <w:t xml:space="preserve"> a função </w:t>
+      </w:r>
+      <w:r>
+        <w:rPr>
+          <w:b/>
+        </w:rPr>
+        <w:t>CheckClientExists</w:t>
+      </w:r>
+      <w:r>
+        <w:t xml:space="preserve"> que verifica se um utilizador já existe</w:t>
+      </w:r>
+      <w:r>
+        <w:t>. Esta função</w:t>
+      </w:r>
+      <w:r>
+        <w:t xml:space="preserve"> é usada </w:t>
+      </w:r>
+      <w:r>
+        <w:t xml:space="preserve">para impedir a criação de um utilizador já existente na função </w:t>
+      </w:r>
+      <w:r>
+        <w:rPr>
+          <w:b/>
+        </w:rPr>
+        <w:t>AddClient</w:t>
+      </w:r>
+      <w:r>
+        <w:t xml:space="preserve"> ou para entrar no menu das ações de um cliente para verificar se </w:t>
+      </w:r>
+      <w:r>
+        <w:t xml:space="preserve">esse de facto </w:t>
+      </w:r>
+      <w:r>
+        <w:t>existe</w:t>
+      </w:r>
+      <w:r>
+        <w:t>.</w:t>
+      </w:r>
+    </w:p>
+    <w:p>
+      <w:pPr>
+        <w:rPr>
+          <w:rStyle w:val="RefernciaDiscreta"/>
+          <w:rFonts w:asciiTheme="majorHAnsi" w:hAnsiTheme="majorHAnsi" w:cstheme="majorHAnsi"/>
+          <w:sz w:val="32"/>
+        </w:rPr>
+      </w:pPr>
+    </w:p>
+    <w:p>
+      <w:pPr>
+        <w:rPr>
+          <w:rStyle w:val="RefernciaDiscreta"/>
+          <w:rFonts w:asciiTheme="majorHAnsi" w:hAnsiTheme="majorHAnsi" w:cstheme="majorHAnsi"/>
+          <w:sz w:val="32"/>
+        </w:rPr>
+      </w:pPr>
+      <w:r>
+        <w:rPr>
+          <w:rStyle w:val="RefernciaDiscreta"/>
+          <w:rFonts w:asciiTheme="majorHAnsi" w:hAnsiTheme="majorHAnsi" w:cstheme="majorHAnsi"/>
+          <w:sz w:val="32"/>
+        </w:rPr>
+        <w:t>2</w:t>
+      </w:r>
+      <w:r>
+        <w:rPr>
+          <w:rStyle w:val="RefernciaDiscreta"/>
+          <w:rFonts w:asciiTheme="majorHAnsi" w:hAnsiTheme="majorHAnsi" w:cstheme="majorHAnsi"/>
+          <w:sz w:val="32"/>
+        </w:rPr>
+        <w:t>.</w:t>
+      </w:r>
+      <w:r>
+        <w:rPr>
+          <w:rStyle w:val="RefernciaDiscreta"/>
+          <w:rFonts w:asciiTheme="majorHAnsi" w:hAnsiTheme="majorHAnsi" w:cstheme="majorHAnsi"/>
+          <w:sz w:val="32"/>
+        </w:rPr>
+        <w:t>3</w:t>
+      </w:r>
+      <w:r>
+        <w:rPr>
+          <w:rStyle w:val="RefernciaDiscreta"/>
+          <w:rFonts w:asciiTheme="majorHAnsi" w:hAnsiTheme="majorHAnsi" w:cstheme="majorHAnsi"/>
+          <w:sz w:val="32"/>
+        </w:rPr>
+        <w:t xml:space="preserve">. </w:t>
+      </w:r>
+      <w:r>
+        <w:rPr>
+          <w:rStyle w:val="RefernciaDiscreta"/>
+          <w:rFonts w:asciiTheme="majorHAnsi" w:hAnsiTheme="majorHAnsi" w:cstheme="majorHAnsi"/>
+          <w:sz w:val="32"/>
+        </w:rPr>
+        <w:t>Organização</w:t>
+      </w:r>
+    </w:p>
+    <w:p>
+      <w:pPr>
         <w:ind w:firstLine="720"/>
-      </w:pPr>
-    </w:p>
-    <w:p>
-      <w:pPr>
-        <w:ind w:firstLine="720"/>
-      </w:pPr>
-      <w:r>
-        <w:t>Explicar como abordamos os requerimentos. (separação de classes, funções, USAR PRINTS DO FLUXO DE ESTRUTURAR)</w:t>
-      </w:r>
-    </w:p>
-    <w:p>
-      <w:pPr>
-        <w:ind w:firstLine="720"/>
-      </w:pPr>
-    </w:p>
-    <w:p>
-      <w:pPr>
-        <w:pStyle w:val="Ttulo"/>
-        <w:rPr>
-          <w:rStyle w:val="RefernciaDiscreta"/>
-          <w:sz w:val="40"/>
-          <w:szCs w:val="40"/>
-        </w:rPr>
-      </w:pPr>
-      <w:r>
-        <w:rPr>
-          <w:rStyle w:val="RefernciaDiscreta"/>
-          <w:smallCaps w:val="0"/>
-          <w:sz w:val="40"/>
-          <w:szCs w:val="40"/>
-        </w:rPr>
-        <w:t>3</w:t>
-      </w:r>
-      <w:r>
-        <w:rPr>
-          <w:rStyle w:val="RefernciaDiscreta"/>
-          <w:smallCaps w:val="0"/>
-          <w:sz w:val="40"/>
-          <w:szCs w:val="40"/>
-        </w:rPr>
-        <w:t>.</w:t>
-      </w:r>
-      <w:r>
-        <w:rPr>
-          <w:rStyle w:val="RefernciaDiscreta"/>
-          <w:sz w:val="40"/>
-          <w:szCs w:val="40"/>
-        </w:rPr>
-        <w:t xml:space="preserve"> </w:t>
-      </w:r>
-      <w:r>
-        <w:rPr>
-          <w:rStyle w:val="RefernciaDiscreta"/>
-          <w:sz w:val="40"/>
-          <w:szCs w:val="40"/>
-        </w:rPr>
-        <w:t>Manual</w:t>
-      </w:r>
-    </w:p>
-    <w:p>
-      <w:pPr>
         <w:rPr>
           <w:rFonts w:asciiTheme="majorHAnsi" w:hAnsiTheme="majorHAnsi" w:cstheme="majorHAnsi"/>
           <w:smallCaps/>
@@ -625,20 +1249,131 @@
         </w:rPr>
       </w:pPr>
       <w:r>
+        <w:t>Durante a realização do trabalho todos os elementos do grupo utilizaram a ferramenta GitHub</w:t>
+      </w:r>
+      <w:r>
+        <w:t xml:space="preserve">, </w:t>
+      </w:r>
+      <w:r>
+        <w:t>que incorporada no Visual Studio</w:t>
+      </w:r>
+      <w:r>
+        <w:t>,</w:t>
+      </w:r>
+      <w:r>
+        <w:t xml:space="preserve"> </w:t>
+      </w:r>
+      <w:r>
+        <w:t xml:space="preserve">nos permitia alterar partes diferentes </w:t>
+      </w:r>
+      <w:r>
+        <w:t>do pro</w:t>
+      </w:r>
+      <w:r>
+        <w:t>je</w:t>
+      </w:r>
+      <w:r>
+        <w:t xml:space="preserve">to </w:t>
+      </w:r>
+      <w:r>
+        <w:t>sem</w:t>
+      </w:r>
+      <w:r>
+        <w:t xml:space="preserve"> que este</w:t>
+      </w:r>
+      <w:r>
+        <w:t xml:space="preserve"> interferi</w:t>
+      </w:r>
+      <w:r>
+        <w:t>sse</w:t>
+      </w:r>
+      <w:bookmarkStart w:id="0" w:name="_GoBack"/>
+      <w:bookmarkEnd w:id="0"/>
+      <w:r>
+        <w:t xml:space="preserve"> com o trabalho dos outros e como maneira fácil de atualizar </w:t>
+      </w:r>
+      <w:r>
+        <w:t>o</w:t>
+      </w:r>
+      <w:r>
+        <w:t xml:space="preserve"> programa </w:t>
+      </w:r>
+      <w:r>
+        <w:t xml:space="preserve">no ficheiro </w:t>
+      </w:r>
+      <w:r>
+        <w:t>local as novas implementações feitas pelos outros membros.</w:t>
+      </w:r>
+    </w:p>
+    <w:p>
+      <w:r>
+        <w:br w:type="page"/>
+      </w:r>
+    </w:p>
+    <w:p>
+      <w:pPr>
+        <w:ind w:firstLine="720"/>
+      </w:pPr>
+    </w:p>
+    <w:p>
+      <w:pPr>
+        <w:pStyle w:val="Ttulo"/>
+        <w:rPr>
+          <w:rStyle w:val="RefernciaDiscreta"/>
+          <w:sz w:val="40"/>
+          <w:szCs w:val="40"/>
+        </w:rPr>
+      </w:pPr>
+      <w:r>
+        <w:rPr>
+          <w:rStyle w:val="RefernciaDiscreta"/>
+          <w:smallCaps w:val="0"/>
+          <w:sz w:val="40"/>
+          <w:szCs w:val="40"/>
+        </w:rPr>
+        <w:t>3</w:t>
+      </w:r>
+      <w:r>
+        <w:rPr>
+          <w:rStyle w:val="RefernciaDiscreta"/>
+          <w:smallCaps w:val="0"/>
+          <w:sz w:val="40"/>
+          <w:szCs w:val="40"/>
+        </w:rPr>
+        <w:t>.</w:t>
+      </w:r>
+      <w:r>
+        <w:rPr>
+          <w:rStyle w:val="RefernciaDiscreta"/>
+          <w:sz w:val="40"/>
+          <w:szCs w:val="40"/>
+        </w:rPr>
+        <w:t xml:space="preserve"> </w:t>
+      </w:r>
+      <w:r>
+        <w:rPr>
+          <w:rStyle w:val="RefernciaDiscreta"/>
+          <w:sz w:val="40"/>
+          <w:szCs w:val="40"/>
+        </w:rPr>
+        <w:t>Manual</w:t>
+      </w:r>
+    </w:p>
+    <w:p>
+      <w:pPr>
         <w:rPr>
           <w:rStyle w:val="RefernciaDiscreta"/>
           <w:rFonts w:asciiTheme="majorHAnsi" w:hAnsiTheme="majorHAnsi" w:cstheme="majorHAnsi"/>
           <w:sz w:val="32"/>
         </w:rPr>
-        <w:t>3</w:t>
-      </w:r>
+      </w:pPr>
       <w:r>
         <w:rPr>
           <w:rStyle w:val="RefernciaDiscreta"/>
           <w:rFonts w:asciiTheme="majorHAnsi" w:hAnsiTheme="majorHAnsi" w:cstheme="majorHAnsi"/>
           <w:sz w:val="32"/>
         </w:rPr>
-        <w:t xml:space="preserve">.1. </w:t>
+        <w:t>3</w:t>
       </w:r>
       <w:r>
         <w:rPr>
@@ -646,20 +1381,462 @@
           <w:rFonts w:asciiTheme="majorHAnsi" w:hAnsiTheme="majorHAnsi" w:cstheme="majorHAnsi"/>
           <w:sz w:val="32"/>
         </w:rPr>
+        <w:t xml:space="preserve">.1. </w:t>
+      </w:r>
+      <w:r>
+        <w:rPr>
+          <w:rStyle w:val="RefernciaDiscreta"/>
+          <w:rFonts w:asciiTheme="majorHAnsi" w:hAnsiTheme="majorHAnsi" w:cstheme="majorHAnsi"/>
+          <w:sz w:val="32"/>
+        </w:rPr>
         <w:t>Navegação entre Menus</w:t>
       </w:r>
     </w:p>
-    <w:p/>
     <w:p>
       <w:r>
         <w:tab/>
-        <w:t>Explicar como se usa o programa. (tirar prints ao ecrã do programa e pôr aqui e explicar o que faz cada opção)</w:t>
-      </w:r>
-      <w:bookmarkStart w:id="0" w:name="_GoBack"/>
-      <w:bookmarkEnd w:id="0"/>
+        <w:t>Abaixo pode ver os diferentes menus e opções e como lá chegar.</w:t>
+      </w:r>
+    </w:p>
+    <w:p>
+      <w:pPr>
+        <w:keepNext/>
+      </w:pPr>
+      <w:r>
+        <w:rPr>
+          <w:noProof/>
+        </w:rPr>
+        <w:drawing>
+          <wp:inline distT="0" distB="0" distL="0" distR="0" wp14:anchorId="558EF522" wp14:editId="685EEACC">
+            <wp:extent cx="2787015" cy="1291835"/>
+            <wp:effectExtent l="0" t="0" r="0" b="3810"/>
+            <wp:docPr id="9" name="Imagem 9"/>
+            <wp:cNvGraphicFramePr>
+              <a:graphicFrameLocks xmlns:a="http://schemas.openxmlformats.org/drawingml/2006/main" noChangeAspect="1"/>
+            </wp:cNvGraphicFramePr>
+            <a:graphic xmlns:a="http://schemas.openxmlformats.org/drawingml/2006/main">
+              <a:graphicData uri="http://schemas.openxmlformats.org/drawingml/2006/picture">
+                <pic:pic xmlns:pic="http://schemas.openxmlformats.org/drawingml/2006/picture">
+                  <pic:nvPicPr>
+                    <pic:cNvPr id="0" name="Picture 7"/>
+                    <pic:cNvPicPr>
+                      <a:picLocks noChangeAspect="1" noChangeArrowheads="1"/>
+                    </pic:cNvPicPr>
+                  </pic:nvPicPr>
+                  <pic:blipFill>
+                    <a:blip r:embed="rId11">
+                      <a:extLst>
+                        <a:ext uri="{28A0092B-C50C-407E-A947-70E740481C1C}">
+                          <a14:useLocalDpi xmlns:a14="http://schemas.microsoft.com/office/drawing/2010/main" val="0"/>
+                        </a:ext>
+                      </a:extLst>
+                    </a:blip>
+                    <a:srcRect/>
+                    <a:stretch>
+                      <a:fillRect/>
+                    </a:stretch>
+                  </pic:blipFill>
+                  <pic:spPr bwMode="auto">
+                    <a:xfrm>
+                      <a:off x="0" y="0"/>
+                      <a:ext cx="2828903" cy="1311251"/>
+                    </a:xfrm>
+                    <a:prstGeom prst="rect">
+                      <a:avLst/>
+                    </a:prstGeom>
+                    <a:noFill/>
+                    <a:ln>
+                      <a:noFill/>
+                    </a:ln>
+                  </pic:spPr>
+                </pic:pic>
+              </a:graphicData>
+            </a:graphic>
+          </wp:inline>
+        </w:drawing>
+      </w:r>
+    </w:p>
+    <w:p>
+      <w:pPr>
+        <w:pStyle w:val="Legenda"/>
+      </w:pPr>
+      <w:r>
+        <w:t xml:space="preserve">Figura </w:t>
+      </w:r>
+      <w:r>
+        <w:fldChar w:fldCharType="begin"/>
+      </w:r>
+      <w:r>
+        <w:instrText xml:space="preserve"> SEQ Figura \* ARABIC </w:instrText>
+      </w:r>
+      <w:r>
+        <w:fldChar w:fldCharType="separate"/>
+      </w:r>
+      <w:r>
+        <w:rPr>
+          <w:noProof/>
+        </w:rPr>
+        <w:t>2</w:t>
+      </w:r>
+      <w:r>
+        <w:fldChar w:fldCharType="end"/>
+      </w:r>
+      <w:r>
+        <w:t xml:space="preserve"> - Menu Inicial</w:t>
+      </w:r>
+    </w:p>
+    <w:p>
+      <w:r>
+        <w:tab/>
+        <w:t>O menu inicial (figura 2) é o menu apresentado ao utilizador quando abre o programa.</w:t>
+      </w:r>
+    </w:p>
+    <w:p>
+      <w:pPr>
+        <w:keepNext/>
+      </w:pPr>
+      <w:r>
+        <w:rPr>
+          <w:noProof/>
+        </w:rPr>
+        <w:drawing>
+          <wp:inline distT="0" distB="0" distL="0" distR="0" wp14:anchorId="59A72CC1" wp14:editId="7D6CE072">
+            <wp:extent cx="2787091" cy="1355540"/>
+            <wp:effectExtent l="0" t="0" r="0" b="0"/>
+            <wp:docPr id="7" name="Imagem 7"/>
+            <wp:cNvGraphicFramePr>
+              <a:graphicFrameLocks xmlns:a="http://schemas.openxmlformats.org/drawingml/2006/main" noChangeAspect="1"/>
+            </wp:cNvGraphicFramePr>
+            <a:graphic xmlns:a="http://schemas.openxmlformats.org/drawingml/2006/main">
+              <a:graphicData uri="http://schemas.openxmlformats.org/drawingml/2006/picture">
+                <pic:pic xmlns:pic="http://schemas.openxmlformats.org/drawingml/2006/picture">
+                  <pic:nvPicPr>
+                    <pic:cNvPr id="0" name="Picture 5"/>
+                    <pic:cNvPicPr>
+                      <a:picLocks noChangeAspect="1" noChangeArrowheads="1"/>
+                    </pic:cNvPicPr>
+                  </pic:nvPicPr>
+                  <pic:blipFill>
+                    <a:blip r:embed="rId12">
+                      <a:extLst>
+                        <a:ext uri="{28A0092B-C50C-407E-A947-70E740481C1C}">
+                          <a14:useLocalDpi xmlns:a14="http://schemas.microsoft.com/office/drawing/2010/main" val="0"/>
+                        </a:ext>
+                      </a:extLst>
+                    </a:blip>
+                    <a:srcRect/>
+                    <a:stretch>
+                      <a:fillRect/>
+                    </a:stretch>
+                  </pic:blipFill>
+                  <pic:spPr bwMode="auto">
+                    <a:xfrm>
+                      <a:off x="0" y="0"/>
+                      <a:ext cx="2846749" cy="1384556"/>
+                    </a:xfrm>
+                    <a:prstGeom prst="rect">
+                      <a:avLst/>
+                    </a:prstGeom>
+                    <a:noFill/>
+                    <a:ln>
+                      <a:noFill/>
+                    </a:ln>
+                  </pic:spPr>
+                </pic:pic>
+              </a:graphicData>
+            </a:graphic>
+          </wp:inline>
+        </w:drawing>
+      </w:r>
+    </w:p>
+    <w:p>
+      <w:pPr>
+        <w:pStyle w:val="Legenda"/>
+      </w:pPr>
+      <w:r>
+        <w:t xml:space="preserve">Figura </w:t>
+      </w:r>
+      <w:r>
+        <w:fldChar w:fldCharType="begin"/>
+      </w:r>
+      <w:r>
+        <w:instrText xml:space="preserve"> SEQ Figura \* ARABIC </w:instrText>
+      </w:r>
+      <w:r>
+        <w:fldChar w:fldCharType="separate"/>
+      </w:r>
+      <w:r>
+        <w:rPr>
+          <w:noProof/>
+        </w:rPr>
+        <w:t>3</w:t>
+      </w:r>
+      <w:r>
+        <w:fldChar w:fldCharType="end"/>
+      </w:r>
+      <w:r>
+        <w:t xml:space="preserve"> - Gestão de Stock</w:t>
+      </w:r>
+    </w:p>
+    <w:p>
+      <w:r>
+        <w:tab/>
+        <w:t>O menu da figura 3 é a gestão de stock. É acedido através da opção 1 do menu inicial. Neste menu é possível através das diferentes opções realizar as tarefas descritas nos Requerimentos.</w:t>
+      </w:r>
+    </w:p>
+    <w:p>
+      <w:pPr>
+        <w:keepNext/>
+      </w:pPr>
+      <w:r>
+        <w:rPr>
+          <w:noProof/>
+        </w:rPr>
+        <w:drawing>
+          <wp:inline distT="0" distB="0" distL="0" distR="0" wp14:anchorId="2DACAD9B" wp14:editId="548CDAB7">
+            <wp:extent cx="2787015" cy="1143728"/>
+            <wp:effectExtent l="0" t="0" r="0" b="0"/>
+            <wp:docPr id="8" name="Imagem 8"/>
+            <wp:cNvGraphicFramePr>
+              <a:graphicFrameLocks xmlns:a="http://schemas.openxmlformats.org/drawingml/2006/main" noChangeAspect="1"/>
+            </wp:cNvGraphicFramePr>
+            <a:graphic xmlns:a="http://schemas.openxmlformats.org/drawingml/2006/main">
+              <a:graphicData uri="http://schemas.openxmlformats.org/drawingml/2006/picture">
+                <pic:pic xmlns:pic="http://schemas.openxmlformats.org/drawingml/2006/picture">
+                  <pic:nvPicPr>
+                    <pic:cNvPr id="0" name="Picture 6"/>
+                    <pic:cNvPicPr>
+                      <a:picLocks noChangeAspect="1" noChangeArrowheads="1"/>
+                    </pic:cNvPicPr>
+                  </pic:nvPicPr>
+                  <pic:blipFill>
+                    <a:blip r:embed="rId13">
+                      <a:extLst>
+                        <a:ext uri="{28A0092B-C50C-407E-A947-70E740481C1C}">
+                          <a14:useLocalDpi xmlns:a14="http://schemas.microsoft.com/office/drawing/2010/main" val="0"/>
+                        </a:ext>
+                      </a:extLst>
+                    </a:blip>
+                    <a:srcRect/>
+                    <a:stretch>
+                      <a:fillRect/>
+                    </a:stretch>
+                  </pic:blipFill>
+                  <pic:spPr bwMode="auto">
+                    <a:xfrm>
+                      <a:off x="0" y="0"/>
+                      <a:ext cx="2791918" cy="1145740"/>
+                    </a:xfrm>
+                    <a:prstGeom prst="rect">
+                      <a:avLst/>
+                    </a:prstGeom>
+                    <a:noFill/>
+                    <a:ln>
+                      <a:noFill/>
+                    </a:ln>
+                  </pic:spPr>
+                </pic:pic>
+              </a:graphicData>
+            </a:graphic>
+          </wp:inline>
+        </w:drawing>
+      </w:r>
+    </w:p>
+    <w:p>
+      <w:pPr>
+        <w:pStyle w:val="Legenda"/>
+      </w:pPr>
+      <w:r>
+        <w:t xml:space="preserve">Figura </w:t>
+      </w:r>
+      <w:r>
+        <w:fldChar w:fldCharType="begin"/>
+      </w:r>
+      <w:r>
+        <w:instrText xml:space="preserve"> SEQ Figura \* ARABIC </w:instrText>
+      </w:r>
+      <w:r>
+        <w:fldChar w:fldCharType="separate"/>
+      </w:r>
+      <w:r>
+        <w:rPr>
+          <w:noProof/>
+        </w:rPr>
+        <w:t>4</w:t>
+      </w:r>
+      <w:r>
+        <w:fldChar w:fldCharType="end"/>
+      </w:r>
+      <w:r>
+        <w:t xml:space="preserve"> - Gestão de clientes</w:t>
+      </w:r>
+    </w:p>
+    <w:p>
+      <w:r>
+        <w:tab/>
+        <w:t>O menu da figura 4 é a gestão de clientes, acedido através da opção 2 do menu inicial.</w:t>
+      </w:r>
+    </w:p>
+    <w:p>
+      <w:pPr>
+        <w:keepNext/>
+      </w:pPr>
+      <w:r>
+        <w:rPr>
+          <w:noProof/>
+        </w:rPr>
+        <w:lastRenderedPageBreak/>
+        <w:drawing>
+          <wp:inline distT="0" distB="0" distL="0" distR="0" wp14:anchorId="423E8C4C" wp14:editId="2D7E2477">
+            <wp:extent cx="2787015" cy="1150603"/>
+            <wp:effectExtent l="0" t="0" r="0" b="0"/>
+            <wp:docPr id="6" name="Imagem 6"/>
+            <wp:cNvGraphicFramePr>
+              <a:graphicFrameLocks xmlns:a="http://schemas.openxmlformats.org/drawingml/2006/main" noChangeAspect="1"/>
+            </wp:cNvGraphicFramePr>
+            <a:graphic xmlns:a="http://schemas.openxmlformats.org/drawingml/2006/main">
+              <a:graphicData uri="http://schemas.openxmlformats.org/drawingml/2006/picture">
+                <pic:pic xmlns:pic="http://schemas.openxmlformats.org/drawingml/2006/picture">
+                  <pic:nvPicPr>
+                    <pic:cNvPr id="1" name=""/>
+                    <pic:cNvPicPr/>
+                  </pic:nvPicPr>
+                  <pic:blipFill>
+                    <a:blip r:embed="rId14"/>
+                    <a:stretch>
+                      <a:fillRect/>
+                    </a:stretch>
+                  </pic:blipFill>
+                  <pic:spPr>
+                    <a:xfrm>
+                      <a:off x="0" y="0"/>
+                      <a:ext cx="2825823" cy="1166625"/>
+                    </a:xfrm>
+                    <a:prstGeom prst="rect">
+                      <a:avLst/>
+                    </a:prstGeom>
+                  </pic:spPr>
+                </pic:pic>
+              </a:graphicData>
+            </a:graphic>
+          </wp:inline>
+        </w:drawing>
+      </w:r>
+    </w:p>
+    <w:p>
+      <w:pPr>
+        <w:pStyle w:val="Legenda"/>
+      </w:pPr>
+      <w:r>
+        <w:t xml:space="preserve">Figura </w:t>
+      </w:r>
+      <w:r>
+        <w:fldChar w:fldCharType="begin"/>
+      </w:r>
+      <w:r>
+        <w:instrText xml:space="preserve"> SEQ Figura \* ARABIC </w:instrText>
+      </w:r>
+      <w:r>
+        <w:fldChar w:fldCharType="separate"/>
+      </w:r>
+      <w:r>
+        <w:rPr>
+          <w:noProof/>
+        </w:rPr>
+        <w:t>5</w:t>
+      </w:r>
+      <w:r>
+        <w:fldChar w:fldCharType="end"/>
+      </w:r>
+      <w:r>
+        <w:t>- Ações de cliente</w:t>
+      </w:r>
+    </w:p>
+    <w:p>
+      <w:r>
+        <w:tab/>
+        <w:t xml:space="preserve">Nas ações de cliente é possível </w:t>
+      </w:r>
+      <w:r>
+        <w:t>realizar as determinadas ações de cliente. A opção 3 leva o utilizador ao menu que permite realizar compras (figura 6).</w:t>
+      </w:r>
+    </w:p>
+    <w:p>
+      <w:pPr>
+        <w:keepNext/>
+      </w:pPr>
+      <w:r>
+        <w:rPr>
+          <w:noProof/>
+        </w:rPr>
+        <w:drawing>
+          <wp:inline distT="0" distB="0" distL="0" distR="0" wp14:anchorId="535FC5E5" wp14:editId="23C1D339">
+            <wp:extent cx="2823161" cy="1095555"/>
+            <wp:effectExtent l="0" t="0" r="0" b="0"/>
+            <wp:docPr id="13" name="Imagem 13"/>
+            <wp:cNvGraphicFramePr>
+              <a:graphicFrameLocks xmlns:a="http://schemas.openxmlformats.org/drawingml/2006/main" noChangeAspect="1"/>
+            </wp:cNvGraphicFramePr>
+            <a:graphic xmlns:a="http://schemas.openxmlformats.org/drawingml/2006/main">
+              <a:graphicData uri="http://schemas.openxmlformats.org/drawingml/2006/picture">
+                <pic:pic xmlns:pic="http://schemas.openxmlformats.org/drawingml/2006/picture">
+                  <pic:nvPicPr>
+                    <pic:cNvPr id="1" name=""/>
+                    <pic:cNvPicPr/>
+                  </pic:nvPicPr>
+                  <pic:blipFill>
+                    <a:blip r:embed="rId15"/>
+                    <a:stretch>
+                      <a:fillRect/>
+                    </a:stretch>
+                  </pic:blipFill>
+                  <pic:spPr>
+                    <a:xfrm>
+                      <a:off x="0" y="0"/>
+                      <a:ext cx="2831183" cy="1098668"/>
+                    </a:xfrm>
+                    <a:prstGeom prst="rect">
+                      <a:avLst/>
+                    </a:prstGeom>
+                  </pic:spPr>
+                </pic:pic>
+              </a:graphicData>
+            </a:graphic>
+          </wp:inline>
+        </w:drawing>
+      </w:r>
+    </w:p>
+    <w:p>
+      <w:pPr>
+        <w:pStyle w:val="Legenda"/>
+      </w:pPr>
+      <w:r>
+        <w:t xml:space="preserve">Figura </w:t>
+      </w:r>
+      <w:r>
+        <w:fldChar w:fldCharType="begin"/>
+      </w:r>
+      <w:r>
+        <w:instrText xml:space="preserve"> SEQ Figura \* ARABIC </w:instrText>
+      </w:r>
+      <w:r>
+        <w:fldChar w:fldCharType="separate"/>
+      </w:r>
+      <w:r>
+        <w:rPr>
+          <w:noProof/>
+        </w:rPr>
+        <w:t>6</w:t>
+      </w:r>
+      <w:r>
+        <w:fldChar w:fldCharType="end"/>
+      </w:r>
+      <w:r>
+        <w:t xml:space="preserve"> - Realizar compra</w:t>
+      </w:r>
     </w:p>
     <w:sectPr>
-      <w:headerReference w:type="default" r:id="rId10"/>
+      <w:headerReference w:type="default" r:id="rId16"/>
       <w:pgSz w:w="12240" w:h="15840"/>
       <w:pgMar w:top="1440" w:right="1440" w:bottom="1440" w:left="1440" w:header="720" w:footer="720" w:gutter="0"/>
       <w:cols w:space="720"/>
@@ -729,7 +1906,6 @@
         <w:docPartUnique/>
       </w:docPartObj>
     </w:sdtPr>
-    <w:sdtEndPr/>
     <w:sdtContent>
       <w:p>
         <w:pPr>
@@ -749,7 +1925,7 @@
           <w:rPr>
             <w:noProof/>
           </w:rPr>
-          <w:t>2</w:t>
+          <w:t>6</w:t>
         </w:r>
         <w:r>
           <w:fldChar w:fldCharType="end"/>
@@ -768,6 +1944,119 @@
 <file path=word/numbering.xml><?xml version="1.0" encoding="utf-8"?>
 <w:numbering xmlns:wpc="http://schemas.microsoft.com/office/word/2010/wordprocessingCanvas" xmlns:cx="http://schemas.microsoft.com/office/drawing/2014/chartex" xmlns:cx1="http://schemas.microsoft.com/office/drawing/2015/9/8/chartex" xmlns:cx2="http://schemas.microsoft.com/office/drawing/2015/10/21/chartex" xmlns:cx3="http://schemas.microsoft.com/office/drawing/2016/5/9/chartex" xmlns:cx4="http://schemas.microsoft.com/office/drawing/2016/5/10/chartex" xmlns:cx5="http://schemas.microsoft.com/office/drawing/2016/5/11/chartex" xmlns:cx6="http://schemas.microsoft.com/office/drawing/2016/5/12/chartex" xmlns:cx7="http://schemas.microsoft.com/office/drawing/2016/5/13/chartex" xmlns:cx8="http://schemas.microsoft.com/office/drawing/2016/5/14/chartex" xmlns:mc="http://schemas.openxmlformats.org/markup-compatibility/2006" xmlns:aink="http://schemas.microsoft.com/office/drawing/2016/ink" xmlns:am3d="http://schemas.microsoft.com/office/drawing/2017/model3d" xmlns:o="urn:schemas-microsoft-com:office:office" xmlns:r="http://schemas.openxmlformats.org/officeDocument/2006/relationships" xmlns:m="http://schemas.openxmlformats.org/officeDocument/2006/math" xmlns:v="urn:schemas-microsoft-com:vml" xmlns:wp14="http://schemas.microsoft.com/office/word/2010/wordprocessingDrawing" xmlns:wp="http://schemas.openxmlformats.org/drawingml/2006/wordprocessingDrawing" xmlns:w10="urn:schemas-microsoft-com:office:word" xmlns:w="http://schemas.openxmlformats.org/wordprocessingml/2006/main" xmlns:w14="http://schemas.microsoft.com/office/word/2010/wordml" xmlns:w15="http://schemas.microsoft.com/office/word/2012/wordml" xmlns:w16cid="http://schemas.microsoft.com/office/word/2016/wordml/cid" xmlns:w16se="http://schemas.microsoft.com/office/word/2015/wordml/symex" xmlns:wpg="http://schemas.microsoft.com/office/word/2010/wordprocessingGroup" xmlns:wpi="http://schemas.microsoft.com/office/word/2010/wordprocessingInk" xmlns:wne="http://schemas.microsoft.com/office/word/2006/wordml" xmlns:wps="http://schemas.microsoft.com/office/word/2010/wordprocessingShape" mc:Ignorable="w14 w15 w16se w16cid wp14">
   <w:abstractNum w:abstractNumId="0" w15:restartNumberingAfterBreak="0">
+    <w:nsid w:val="01CA62E5"/>
+    <w:multiLevelType w:val="hybridMultilevel"/>
+    <w:tmpl w:val="69F41904"/>
+    <w:lvl w:ilvl="0" w:tplc="04090001">
+      <w:start w:val="1"/>
+      <w:numFmt w:val="bullet"/>
+      <w:lvlText w:val=""/>
+      <w:lvlJc w:val="left"/>
+      <w:pPr>
+        <w:ind w:left="1440" w:hanging="360"/>
+      </w:pPr>
+      <w:rPr>
+        <w:rFonts w:ascii="Symbol" w:hAnsi="Symbol" w:hint="default"/>
+      </w:rPr>
+    </w:lvl>
+    <w:lvl w:ilvl="1" w:tplc="04090003" w:tentative="1">
+      <w:start w:val="1"/>
+      <w:numFmt w:val="bullet"/>
+      <w:lvlText w:val="o"/>
+      <w:lvlJc w:val="left"/>
+      <w:pPr>
+        <w:ind w:left="2160" w:hanging="360"/>
+      </w:pPr>
+      <w:rPr>
+        <w:rFonts w:ascii="Courier New" w:hAnsi="Courier New" w:cs="Courier New" w:hint="default"/>
+      </w:rPr>
+    </w:lvl>
+    <w:lvl w:ilvl="2" w:tplc="04090005" w:tentative="1">
+      <w:start w:val="1"/>
+      <w:numFmt w:val="bullet"/>
+      <w:lvlText w:val=""/>
+      <w:lvlJc w:val="left"/>
+      <w:pPr>
+        <w:ind w:left="2880" w:hanging="360"/>
+      </w:pPr>
+      <w:rPr>
+        <w:rFonts w:ascii="Wingdings" w:hAnsi="Wingdings" w:hint="default"/>
+      </w:rPr>
+    </w:lvl>
+    <w:lvl w:ilvl="3" w:tplc="04090001" w:tentative="1">
+      <w:start w:val="1"/>
+      <w:numFmt w:val="bullet"/>
+      <w:lvlText w:val=""/>
+      <w:lvlJc w:val="left"/>
+      <w:pPr>
+        <w:ind w:left="3600" w:hanging="360"/>
+      </w:pPr>
+      <w:rPr>
+        <w:rFonts w:ascii="Symbol" w:hAnsi="Symbol" w:hint="default"/>
+      </w:rPr>
+    </w:lvl>
+    <w:lvl w:ilvl="4" w:tplc="04090003" w:tentative="1">
+      <w:start w:val="1"/>
+      <w:numFmt w:val="bullet"/>
+      <w:lvlText w:val="o"/>
+      <w:lvlJc w:val="left"/>
+      <w:pPr>
+        <w:ind w:left="4320" w:hanging="360"/>
+      </w:pPr>
+      <w:rPr>
+        <w:rFonts w:ascii="Courier New" w:hAnsi="Courier New" w:cs="Courier New" w:hint="default"/>
+      </w:rPr>
+    </w:lvl>
+    <w:lvl w:ilvl="5" w:tplc="04090005" w:tentative="1">
+      <w:start w:val="1"/>
+      <w:numFmt w:val="bullet"/>
+      <w:lvlText w:val=""/>
+      <w:lvlJc w:val="left"/>
+      <w:pPr>
+        <w:ind w:left="5040" w:hanging="360"/>
+      </w:pPr>
+      <w:rPr>
+        <w:rFonts w:ascii="Wingdings" w:hAnsi="Wingdings" w:hint="default"/>
+      </w:rPr>
+    </w:lvl>
+    <w:lvl w:ilvl="6" w:tplc="04090001" w:tentative="1">
+      <w:start w:val="1"/>
+      <w:numFmt w:val="bullet"/>
+      <w:lvlText w:val=""/>
+      <w:lvlJc w:val="left"/>
+      <w:pPr>
+        <w:ind w:left="5760" w:hanging="360"/>
+      </w:pPr>
+      <w:rPr>
+        <w:rFonts w:ascii="Symbol" w:hAnsi="Symbol" w:hint="default"/>
+      </w:rPr>
+    </w:lvl>
+    <w:lvl w:ilvl="7" w:tplc="04090003" w:tentative="1">
+      <w:start w:val="1"/>
+      <w:numFmt w:val="bullet"/>
+      <w:lvlText w:val="o"/>
+      <w:lvlJc w:val="left"/>
+      <w:pPr>
+        <w:ind w:left="6480" w:hanging="360"/>
+      </w:pPr>
+      <w:rPr>
+        <w:rFonts w:ascii="Courier New" w:hAnsi="Courier New" w:cs="Courier New" w:hint="default"/>
+      </w:rPr>
+    </w:lvl>
+    <w:lvl w:ilvl="8" w:tplc="04090005" w:tentative="1">
+      <w:start w:val="1"/>
+      <w:numFmt w:val="bullet"/>
+      <w:lvlText w:val=""/>
+      <w:lvlJc w:val="left"/>
+      <w:pPr>
+        <w:ind w:left="7200" w:hanging="360"/>
+      </w:pPr>
+      <w:rPr>
+        <w:rFonts w:ascii="Wingdings" w:hAnsi="Wingdings" w:hint="default"/>
+      </w:rPr>
+    </w:lvl>
+  </w:abstractNum>
+  <w:abstractNum w:abstractNumId="1" w15:restartNumberingAfterBreak="0">
     <w:nsid w:val="04682ACF"/>
     <w:multiLevelType w:val="hybridMultilevel"/>
     <w:tmpl w:val="F67696AA"/>
@@ -880,7 +2169,7 @@
       </w:rPr>
     </w:lvl>
   </w:abstractNum>
-  <w:abstractNum w:abstractNumId="1" w15:restartNumberingAfterBreak="0">
+  <w:abstractNum w:abstractNumId="2" w15:restartNumberingAfterBreak="0">
     <w:nsid w:val="0B706FB7"/>
     <w:multiLevelType w:val="hybridMultilevel"/>
     <w:tmpl w:val="0A6C4590"/>
@@ -993,7 +2282,120 @@
       </w:rPr>
     </w:lvl>
   </w:abstractNum>
-  <w:abstractNum w:abstractNumId="2" w15:restartNumberingAfterBreak="0">
+  <w:abstractNum w:abstractNumId="3" w15:restartNumberingAfterBreak="0">
+    <w:nsid w:val="0DF357ED"/>
+    <w:multiLevelType w:val="hybridMultilevel"/>
+    <w:tmpl w:val="AA4A57EE"/>
+    <w:lvl w:ilvl="0" w:tplc="04090001">
+      <w:start w:val="1"/>
+      <w:numFmt w:val="bullet"/>
+      <w:lvlText w:val=""/>
+      <w:lvlJc w:val="left"/>
+      <w:pPr>
+        <w:ind w:left="1440" w:hanging="360"/>
+      </w:pPr>
+      <w:rPr>
+        <w:rFonts w:ascii="Symbol" w:hAnsi="Symbol" w:hint="default"/>
+      </w:rPr>
+    </w:lvl>
+    <w:lvl w:ilvl="1" w:tplc="04090003" w:tentative="1">
+      <w:start w:val="1"/>
+      <w:numFmt w:val="bullet"/>
+      <w:lvlText w:val="o"/>
+      <w:lvlJc w:val="left"/>
+      <w:pPr>
+        <w:ind w:left="2160" w:hanging="360"/>
+      </w:pPr>
+      <w:rPr>
+        <w:rFonts w:ascii="Courier New" w:hAnsi="Courier New" w:cs="Courier New" w:hint="default"/>
+      </w:rPr>
+    </w:lvl>
+    <w:lvl w:ilvl="2" w:tplc="04090005" w:tentative="1">
+      <w:start w:val="1"/>
+      <w:numFmt w:val="bullet"/>
+      <w:lvlText w:val=""/>
+      <w:lvlJc w:val="left"/>
+      <w:pPr>
+        <w:ind w:left="2880" w:hanging="360"/>
+      </w:pPr>
+      <w:rPr>
+        <w:rFonts w:ascii="Wingdings" w:hAnsi="Wingdings" w:hint="default"/>
+      </w:rPr>
+    </w:lvl>
+    <w:lvl w:ilvl="3" w:tplc="04090001" w:tentative="1">
+      <w:start w:val="1"/>
+      <w:numFmt w:val="bullet"/>
+      <w:lvlText w:val=""/>
+      <w:lvlJc w:val="left"/>
+      <w:pPr>
+        <w:ind w:left="3600" w:hanging="360"/>
+      </w:pPr>
+      <w:rPr>
+        <w:rFonts w:ascii="Symbol" w:hAnsi="Symbol" w:hint="default"/>
+      </w:rPr>
+    </w:lvl>
+    <w:lvl w:ilvl="4" w:tplc="04090003" w:tentative="1">
+      <w:start w:val="1"/>
+      <w:numFmt w:val="bullet"/>
+      <w:lvlText w:val="o"/>
+      <w:lvlJc w:val="left"/>
+      <w:pPr>
+        <w:ind w:left="4320" w:hanging="360"/>
+      </w:pPr>
+      <w:rPr>
+        <w:rFonts w:ascii="Courier New" w:hAnsi="Courier New" w:cs="Courier New" w:hint="default"/>
+      </w:rPr>
+    </w:lvl>
+    <w:lvl w:ilvl="5" w:tplc="04090005" w:tentative="1">
+      <w:start w:val="1"/>
+      <w:numFmt w:val="bullet"/>
+      <w:lvlText w:val=""/>
+      <w:lvlJc w:val="left"/>
+      <w:pPr>
+        <w:ind w:left="5040" w:hanging="360"/>
+      </w:pPr>
+      <w:rPr>
+        <w:rFonts w:ascii="Wingdings" w:hAnsi="Wingdings" w:hint="default"/>
+      </w:rPr>
+    </w:lvl>
+    <w:lvl w:ilvl="6" w:tplc="04090001" w:tentative="1">
+      <w:start w:val="1"/>
+      <w:numFmt w:val="bullet"/>
+      <w:lvlText w:val=""/>
+      <w:lvlJc w:val="left"/>
+      <w:pPr>
+        <w:ind w:left="5760" w:hanging="360"/>
+      </w:pPr>
+      <w:rPr>
+        <w:rFonts w:ascii="Symbol" w:hAnsi="Symbol" w:hint="default"/>
+      </w:rPr>
+    </w:lvl>
+    <w:lvl w:ilvl="7" w:tplc="04090003" w:tentative="1">
+      <w:start w:val="1"/>
+      <w:numFmt w:val="bullet"/>
+      <w:lvlText w:val="o"/>
+      <w:lvlJc w:val="left"/>
+      <w:pPr>
+        <w:ind w:left="6480" w:hanging="360"/>
+      </w:pPr>
+      <w:rPr>
+        <w:rFonts w:ascii="Courier New" w:hAnsi="Courier New" w:cs="Courier New" w:hint="default"/>
+      </w:rPr>
+    </w:lvl>
+    <w:lvl w:ilvl="8" w:tplc="04090005" w:tentative="1">
+      <w:start w:val="1"/>
+      <w:numFmt w:val="bullet"/>
+      <w:lvlText w:val=""/>
+      <w:lvlJc w:val="left"/>
+      <w:pPr>
+        <w:ind w:left="7200" w:hanging="360"/>
+      </w:pPr>
+      <w:rPr>
+        <w:rFonts w:ascii="Wingdings" w:hAnsi="Wingdings" w:hint="default"/>
+      </w:rPr>
+    </w:lvl>
+  </w:abstractNum>
+  <w:abstractNum w:abstractNumId="4" w15:restartNumberingAfterBreak="0">
     <w:nsid w:val="182E4193"/>
     <w:multiLevelType w:val="hybridMultilevel"/>
     <w:tmpl w:val="0B48096E"/>
@@ -1106,7 +2508,7 @@
       </w:rPr>
     </w:lvl>
   </w:abstractNum>
-  <w:abstractNum w:abstractNumId="3" w15:restartNumberingAfterBreak="0">
+  <w:abstractNum w:abstractNumId="5" w15:restartNumberingAfterBreak="0">
     <w:nsid w:val="1A1D0936"/>
     <w:multiLevelType w:val="hybridMultilevel"/>
     <w:tmpl w:val="2FD0A544"/>
@@ -1219,7 +2621,7 @@
       </w:rPr>
     </w:lvl>
   </w:abstractNum>
-  <w:abstractNum w:abstractNumId="4" w15:restartNumberingAfterBreak="0">
+  <w:abstractNum w:abstractNumId="6" w15:restartNumberingAfterBreak="0">
     <w:nsid w:val="1E15444B"/>
     <w:multiLevelType w:val="hybridMultilevel"/>
     <w:tmpl w:val="71147A20"/>
@@ -1332,7 +2734,7 @@
       </w:rPr>
     </w:lvl>
   </w:abstractNum>
-  <w:abstractNum w:abstractNumId="5" w15:restartNumberingAfterBreak="0">
+  <w:abstractNum w:abstractNumId="7" w15:restartNumberingAfterBreak="0">
     <w:nsid w:val="1F345875"/>
     <w:multiLevelType w:val="hybridMultilevel"/>
     <w:tmpl w:val="B366F43A"/>
@@ -1445,7 +2847,7 @@
       </w:rPr>
     </w:lvl>
   </w:abstractNum>
-  <w:abstractNum w:abstractNumId="6" w15:restartNumberingAfterBreak="0">
+  <w:abstractNum w:abstractNumId="8" w15:restartNumberingAfterBreak="0">
     <w:nsid w:val="1FCF73DC"/>
     <w:multiLevelType w:val="hybridMultilevel"/>
     <w:tmpl w:val="177E9E52"/>
@@ -1558,7 +2960,7 @@
       </w:rPr>
     </w:lvl>
   </w:abstractNum>
-  <w:abstractNum w:abstractNumId="7" w15:restartNumberingAfterBreak="0">
+  <w:abstractNum w:abstractNumId="9" w15:restartNumberingAfterBreak="0">
     <w:nsid w:val="21A02BCB"/>
     <w:multiLevelType w:val="hybridMultilevel"/>
     <w:tmpl w:val="849E246E"/>
@@ -1671,7 +3073,7 @@
       </w:rPr>
     </w:lvl>
   </w:abstractNum>
-  <w:abstractNum w:abstractNumId="8" w15:restartNumberingAfterBreak="0">
+  <w:abstractNum w:abstractNumId="10" w15:restartNumberingAfterBreak="0">
     <w:nsid w:val="259D3FDE"/>
     <w:multiLevelType w:val="hybridMultilevel"/>
     <w:tmpl w:val="CED43C92"/>
@@ -1784,7 +3186,7 @@
       </w:rPr>
     </w:lvl>
   </w:abstractNum>
-  <w:abstractNum w:abstractNumId="9" w15:restartNumberingAfterBreak="0">
+  <w:abstractNum w:abstractNumId="11" w15:restartNumberingAfterBreak="0">
     <w:nsid w:val="2647235D"/>
     <w:multiLevelType w:val="hybridMultilevel"/>
     <w:tmpl w:val="D7C2AF02"/>
@@ -1897,7 +3299,7 @@
       </w:rPr>
     </w:lvl>
   </w:abstractNum>
-  <w:abstractNum w:abstractNumId="10" w15:restartNumberingAfterBreak="0">
+  <w:abstractNum w:abstractNumId="12" w15:restartNumberingAfterBreak="0">
     <w:nsid w:val="324378DA"/>
     <w:multiLevelType w:val="hybridMultilevel"/>
     <w:tmpl w:val="E98681AE"/>
@@ -2009,7 +3411,7 @@
       </w:rPr>
     </w:lvl>
   </w:abstractNum>
-  <w:abstractNum w:abstractNumId="11" w15:restartNumberingAfterBreak="0">
+  <w:abstractNum w:abstractNumId="13" w15:restartNumberingAfterBreak="0">
     <w:nsid w:val="32E40D51"/>
     <w:multiLevelType w:val="hybridMultilevel"/>
     <w:tmpl w:val="870E9FBC"/>
@@ -2098,7 +3500,7 @@
       </w:pPr>
     </w:lvl>
   </w:abstractNum>
-  <w:abstractNum w:abstractNumId="12" w15:restartNumberingAfterBreak="0">
+  <w:abstractNum w:abstractNumId="14" w15:restartNumberingAfterBreak="0">
     <w:nsid w:val="355C3D71"/>
     <w:multiLevelType w:val="hybridMultilevel"/>
     <w:tmpl w:val="A7BEC7EA"/>
@@ -2211,7 +3613,7 @@
       </w:rPr>
     </w:lvl>
   </w:abstractNum>
-  <w:abstractNum w:abstractNumId="13" w15:restartNumberingAfterBreak="0">
+  <w:abstractNum w:abstractNumId="15" w15:restartNumberingAfterBreak="0">
     <w:nsid w:val="3BB554C3"/>
     <w:multiLevelType w:val="hybridMultilevel"/>
     <w:tmpl w:val="26F86A80"/>
@@ -2324,7 +3726,120 @@
       </w:rPr>
     </w:lvl>
   </w:abstractNum>
-  <w:abstractNum w:abstractNumId="14" w15:restartNumberingAfterBreak="0">
+  <w:abstractNum w:abstractNumId="16" w15:restartNumberingAfterBreak="0">
+    <w:nsid w:val="4AE74A24"/>
+    <w:multiLevelType w:val="hybridMultilevel"/>
+    <w:tmpl w:val="1DACC752"/>
+    <w:lvl w:ilvl="0" w:tplc="04090001">
+      <w:start w:val="1"/>
+      <w:numFmt w:val="bullet"/>
+      <w:lvlText w:val=""/>
+      <w:lvlJc w:val="left"/>
+      <w:pPr>
+        <w:ind w:left="1440" w:hanging="360"/>
+      </w:pPr>
+      <w:rPr>
+        <w:rFonts w:ascii="Symbol" w:hAnsi="Symbol" w:hint="default"/>
+      </w:rPr>
+    </w:lvl>
+    <w:lvl w:ilvl="1" w:tplc="04090003" w:tentative="1">
+      <w:start w:val="1"/>
+      <w:numFmt w:val="bullet"/>
+      <w:lvlText w:val="o"/>
+      <w:lvlJc w:val="left"/>
+      <w:pPr>
+        <w:ind w:left="2160" w:hanging="360"/>
+      </w:pPr>
+      <w:rPr>
+        <w:rFonts w:ascii="Courier New" w:hAnsi="Courier New" w:cs="Courier New" w:hint="default"/>
+      </w:rPr>
+    </w:lvl>
+    <w:lvl w:ilvl="2" w:tplc="04090005" w:tentative="1">
+      <w:start w:val="1"/>
+      <w:numFmt w:val="bullet"/>
+      <w:lvlText w:val=""/>
+      <w:lvlJc w:val="left"/>
+      <w:pPr>
+        <w:ind w:left="2880" w:hanging="360"/>
+      </w:pPr>
+      <w:rPr>
+        <w:rFonts w:ascii="Wingdings" w:hAnsi="Wingdings" w:hint="default"/>
+      </w:rPr>
+    </w:lvl>
+    <w:lvl w:ilvl="3" w:tplc="04090001" w:tentative="1">
+      <w:start w:val="1"/>
+      <w:numFmt w:val="bullet"/>
+      <w:lvlText w:val=""/>
+      <w:lvlJc w:val="left"/>
+      <w:pPr>
+        <w:ind w:left="3600" w:hanging="360"/>
+      </w:pPr>
+      <w:rPr>
+        <w:rFonts w:ascii="Symbol" w:hAnsi="Symbol" w:hint="default"/>
+      </w:rPr>
+    </w:lvl>
+    <w:lvl w:ilvl="4" w:tplc="04090003" w:tentative="1">
+      <w:start w:val="1"/>
+      <w:numFmt w:val="bullet"/>
+      <w:lvlText w:val="o"/>
+      <w:lvlJc w:val="left"/>
+      <w:pPr>
+        <w:ind w:left="4320" w:hanging="360"/>
+      </w:pPr>
+      <w:rPr>
+        <w:rFonts w:ascii="Courier New" w:hAnsi="Courier New" w:cs="Courier New" w:hint="default"/>
+      </w:rPr>
+    </w:lvl>
+    <w:lvl w:ilvl="5" w:tplc="04090005" w:tentative="1">
+      <w:start w:val="1"/>
+      <w:numFmt w:val="bullet"/>
+      <w:lvlText w:val=""/>
+      <w:lvlJc w:val="left"/>
+      <w:pPr>
+        <w:ind w:left="5040" w:hanging="360"/>
+      </w:pPr>
+      <w:rPr>
+        <w:rFonts w:ascii="Wingdings" w:hAnsi="Wingdings" w:hint="default"/>
+      </w:rPr>
+    </w:lvl>
+    <w:lvl w:ilvl="6" w:tplc="04090001" w:tentative="1">
+      <w:start w:val="1"/>
+      <w:numFmt w:val="bullet"/>
+      <w:lvlText w:val=""/>
+      <w:lvlJc w:val="left"/>
+      <w:pPr>
+        <w:ind w:left="5760" w:hanging="360"/>
+      </w:pPr>
+      <w:rPr>
+        <w:rFonts w:ascii="Symbol" w:hAnsi="Symbol" w:hint="default"/>
+      </w:rPr>
+    </w:lvl>
+    <w:lvl w:ilvl="7" w:tplc="04090003" w:tentative="1">
+      <w:start w:val="1"/>
+      <w:numFmt w:val="bullet"/>
+      <w:lvlText w:val="o"/>
+      <w:lvlJc w:val="left"/>
+      <w:pPr>
+        <w:ind w:left="6480" w:hanging="360"/>
+      </w:pPr>
+      <w:rPr>
+        <w:rFonts w:ascii="Courier New" w:hAnsi="Courier New" w:cs="Courier New" w:hint="default"/>
+      </w:rPr>
+    </w:lvl>
+    <w:lvl w:ilvl="8" w:tplc="04090005" w:tentative="1">
+      <w:start w:val="1"/>
+      <w:numFmt w:val="bullet"/>
+      <w:lvlText w:val=""/>
+      <w:lvlJc w:val="left"/>
+      <w:pPr>
+        <w:ind w:left="7200" w:hanging="360"/>
+      </w:pPr>
+      <w:rPr>
+        <w:rFonts w:ascii="Wingdings" w:hAnsi="Wingdings" w:hint="default"/>
+      </w:rPr>
+    </w:lvl>
+  </w:abstractNum>
+  <w:abstractNum w:abstractNumId="17" w15:restartNumberingAfterBreak="0">
     <w:nsid w:val="4C034775"/>
     <w:multiLevelType w:val="hybridMultilevel"/>
     <w:tmpl w:val="1A64D57A"/>
@@ -2437,7 +3952,7 @@
       </w:rPr>
     </w:lvl>
   </w:abstractNum>
-  <w:abstractNum w:abstractNumId="15" w15:restartNumberingAfterBreak="0">
+  <w:abstractNum w:abstractNumId="18" w15:restartNumberingAfterBreak="0">
     <w:nsid w:val="4D533C58"/>
     <w:multiLevelType w:val="hybridMultilevel"/>
     <w:tmpl w:val="6AEC6B42"/>
@@ -2550,7 +4065,7 @@
       </w:rPr>
     </w:lvl>
   </w:abstractNum>
-  <w:abstractNum w:abstractNumId="16" w15:restartNumberingAfterBreak="0">
+  <w:abstractNum w:abstractNumId="19" w15:restartNumberingAfterBreak="0">
     <w:nsid w:val="56A40C40"/>
     <w:multiLevelType w:val="hybridMultilevel"/>
     <w:tmpl w:val="4BC08730"/>
@@ -2663,7 +4178,7 @@
       </w:rPr>
     </w:lvl>
   </w:abstractNum>
-  <w:abstractNum w:abstractNumId="17" w15:restartNumberingAfterBreak="0">
+  <w:abstractNum w:abstractNumId="20" w15:restartNumberingAfterBreak="0">
     <w:nsid w:val="57B21D7B"/>
     <w:multiLevelType w:val="hybridMultilevel"/>
     <w:tmpl w:val="70A030AC"/>
@@ -2776,7 +4291,7 @@
       </w:rPr>
     </w:lvl>
   </w:abstractNum>
-  <w:abstractNum w:abstractNumId="18" w15:restartNumberingAfterBreak="0">
+  <w:abstractNum w:abstractNumId="21" w15:restartNumberingAfterBreak="0">
     <w:nsid w:val="7260161B"/>
     <w:multiLevelType w:val="hybridMultilevel"/>
     <w:tmpl w:val="7FC06FD6"/>
@@ -2889,7 +4404,7 @@
       </w:rPr>
     </w:lvl>
   </w:abstractNum>
-  <w:abstractNum w:abstractNumId="19" w15:restartNumberingAfterBreak="0">
+  <w:abstractNum w:abstractNumId="22" w15:restartNumberingAfterBreak="0">
     <w:nsid w:val="73694E7D"/>
     <w:multiLevelType w:val="hybridMultilevel"/>
     <w:tmpl w:val="B750053C"/>
@@ -3002,7 +4517,7 @@
       </w:rPr>
     </w:lvl>
   </w:abstractNum>
-  <w:abstractNum w:abstractNumId="20" w15:restartNumberingAfterBreak="0">
+  <w:abstractNum w:abstractNumId="23" w15:restartNumberingAfterBreak="0">
     <w:nsid w:val="756F68B8"/>
     <w:multiLevelType w:val="hybridMultilevel"/>
     <w:tmpl w:val="36DAD662"/>
@@ -3116,67 +4631,76 @@
     </w:lvl>
   </w:abstractNum>
   <w:num w:numId="1">
+    <w:abstractNumId w:val="23"/>
+  </w:num>
+  <w:num w:numId="2">
+    <w:abstractNumId w:val="22"/>
+  </w:num>
+  <w:num w:numId="3">
+    <w:abstractNumId w:val="12"/>
+  </w:num>
+  <w:num w:numId="4">
+    <w:abstractNumId w:val="6"/>
+  </w:num>
+  <w:num w:numId="5">
+    <w:abstractNumId w:val="17"/>
+  </w:num>
+  <w:num w:numId="6">
+    <w:abstractNumId w:val="9"/>
+  </w:num>
+  <w:num w:numId="7">
+    <w:abstractNumId w:val="7"/>
+  </w:num>
+  <w:num w:numId="8">
+    <w:abstractNumId w:val="21"/>
+  </w:num>
+  <w:num w:numId="9">
+    <w:abstractNumId w:val="18"/>
+  </w:num>
+  <w:num w:numId="10">
+    <w:abstractNumId w:val="10"/>
+  </w:num>
+  <w:num w:numId="11">
+    <w:abstractNumId w:val="5"/>
+  </w:num>
+  <w:num w:numId="12">
+    <w:abstractNumId w:val="1"/>
+  </w:num>
+  <w:num w:numId="13">
+    <w:abstractNumId w:val="4"/>
+  </w:num>
+  <w:num w:numId="14">
+    <w:abstractNumId w:val="2"/>
+  </w:num>
+  <w:num w:numId="15">
+    <w:abstractNumId w:val="19"/>
+  </w:num>
+  <w:num w:numId="16">
+    <w:abstractNumId w:val="13"/>
+  </w:num>
+  <w:num w:numId="17">
+    <w:abstractNumId w:val="8"/>
+  </w:num>
+  <w:num w:numId="18">
+    <w:abstractNumId w:val="15"/>
+  </w:num>
+  <w:num w:numId="19">
+    <w:abstractNumId w:val="14"/>
+  </w:num>
+  <w:num w:numId="20">
     <w:abstractNumId w:val="20"/>
   </w:num>
-  <w:num w:numId="2">
-    <w:abstractNumId w:val="19"/>
+  <w:num w:numId="21">
+    <w:abstractNumId w:val="11"/>
   </w:num>
-  <w:num w:numId="3">
-    <w:abstractNumId w:val="10"/>
-  </w:num>
-  <w:num w:numId="4">
-    <w:abstractNumId w:val="4"/>
-  </w:num>
-  <w:num w:numId="5">
-    <w:abstractNumId w:val="14"/>
-  </w:num>
-  <w:num w:numId="6">
-    <w:abstractNumId w:val="7"/>
-  </w:num>
-  <w:num w:numId="7">
-    <w:abstractNumId w:val="5"/>
-  </w:num>
-  <w:num w:numId="8">
-    <w:abstractNumId w:val="18"/>
-  </w:num>
-  <w:num w:numId="9">
-    <w:abstractNumId w:val="15"/>
-  </w:num>
-  <w:num w:numId="10">
-    <w:abstractNumId w:val="8"/>
-  </w:num>
-  <w:num w:numId="11">
-    <w:abstractNumId w:val="3"/>
-  </w:num>
-  <w:num w:numId="12">
+  <w:num w:numId="22">
     <w:abstractNumId w:val="0"/>
   </w:num>
-  <w:num w:numId="13">
-    <w:abstractNumId w:val="2"/>
-  </w:num>
-  <w:num w:numId="14">
-    <w:abstractNumId w:val="1"/>
-  </w:num>
-  <w:num w:numId="15">
+  <w:num w:numId="23">
     <w:abstractNumId w:val="16"/>
   </w:num>
-  <w:num w:numId="16">
-    <w:abstractNumId w:val="11"/>
-  </w:num>
-  <w:num w:numId="17">
-    <w:abstractNumId w:val="6"/>
-  </w:num>
-  <w:num w:numId="18">
-    <w:abstractNumId w:val="13"/>
-  </w:num>
-  <w:num w:numId="19">
-    <w:abstractNumId w:val="12"/>
-  </w:num>
-  <w:num w:numId="20">
-    <w:abstractNumId w:val="17"/>
-  </w:num>
-  <w:num w:numId="21">
-    <w:abstractNumId w:val="9"/>
+  <w:num w:numId="24">
+    <w:abstractNumId w:val="3"/>
   </w:num>
 </w:numbering>
 </file>
@@ -3936,6 +5460,42 @@
       <w:szCs w:val="18"/>
     </w:rPr>
   </w:style>
+  <w:style w:type="character" w:customStyle="1" w:styleId="5yl5">
+    <w:name w:val="_5yl5"/>
+    <w:basedOn w:val="Tipodeletrapredefinidodopargrafo"/>
+    <w:rsid w:val="00CA38F1"/>
+  </w:style>
+  <w:style w:type="paragraph" w:styleId="Textodebalo">
+    <w:name w:val="Balloon Text"/>
+    <w:basedOn w:val="Normal"/>
+    <w:link w:val="TextodebaloCarter"/>
+    <w:uiPriority w:val="99"/>
+    <w:semiHidden/>
+    <w:unhideWhenUsed/>
+    <w:rsid w:val="004475D9"/>
+    <w:pPr>
+      <w:spacing w:after="0" w:line="240" w:lineRule="auto"/>
+    </w:pPr>
+    <w:rPr>
+      <w:rFonts w:ascii="Segoe UI" w:hAnsi="Segoe UI" w:cs="Segoe UI"/>
+      <w:sz w:val="18"/>
+      <w:szCs w:val="18"/>
+    </w:rPr>
+  </w:style>
+  <w:style w:type="character" w:customStyle="1" w:styleId="TextodebaloCarter">
+    <w:name w:val="Texto de balão Caráter"/>
+    <w:basedOn w:val="Tipodeletrapredefinidodopargrafo"/>
+    <w:link w:val="Textodebalo"/>
+    <w:uiPriority w:val="99"/>
+    <w:semiHidden/>
+    <w:rsid w:val="004475D9"/>
+    <w:rPr>
+      <w:rFonts w:ascii="Segoe UI" w:hAnsi="Segoe UI" w:cs="Segoe UI"/>
+      <w:sz w:val="18"/>
+      <w:szCs w:val="18"/>
+      <w:lang w:val="pt-PT"/>
+    </w:rPr>
+  </w:style>
 </w:styles>
 </file>
 
@@ -4239,7 +5799,7 @@
 </file>
 
 <file path=customXml/itemProps1.xml><?xml version="1.0" encoding="utf-8"?>
-<ds:datastoreItem xmlns:ds="http://schemas.openxmlformats.org/officeDocument/2006/customXml" ds:itemID="{2F26E37D-4C1F-421F-AEEC-CB39FB6F8F98}">
+<ds:datastoreItem xmlns:ds="http://schemas.openxmlformats.org/officeDocument/2006/customXml" ds:itemID="{841A39D5-91BC-486B-BBB5-893B626FA74D}">
   <ds:schemaRefs>
     <ds:schemaRef ds:uri="http://schemas.openxmlformats.org/officeDocument/2006/bibliography"/>
   </ds:schemaRefs>

</xml_diff>